<commit_message>
plan protocole cat1 terminé
</commit_message>
<xml_diff>
--- a/Partie6.docx
+++ b/Partie6.docx
@@ -885,50 +885,6 @@
     <w:qFormat/>
     <w:rsid w:val="00FC693F"/>
   </w:style>
-  <w:style w:type="paragraph" w:styleId="Header">
-    <w:name w:val="header"/>
-    <w:basedOn w:val="Normal"/>
-    <w:link w:val="HeaderChar"/>
-    <w:uiPriority w:val="99"/>
-    <w:unhideWhenUsed/>
-    <w:rsid w:val="00E618BF"/>
-    <w:pPr>
-      <w:tabs>
-        <w:tab w:val="center" w:pos="4680"/>
-        <w:tab w:val="right" w:pos="9360"/>
-      </w:tabs>
-      <w:spacing w:after="0" w:line="240" w:lineRule="auto"/>
-    </w:pPr>
-  </w:style>
-  <w:style w:type="character" w:customStyle="1" w:styleId="HeaderChar">
-    <w:name w:val="Header Char"/>
-    <w:basedOn w:val="DefaultParagraphFont"/>
-    <w:link w:val="Header"/>
-    <w:uiPriority w:val="99"/>
-    <w:rsid w:val="00E618BF"/>
-  </w:style>
-  <w:style w:type="paragraph" w:styleId="Footer">
-    <w:name w:val="footer"/>
-    <w:basedOn w:val="Normal"/>
-    <w:link w:val="FooterChar"/>
-    <w:uiPriority w:val="99"/>
-    <w:unhideWhenUsed/>
-    <w:rsid w:val="00E618BF"/>
-    <w:pPr>
-      <w:tabs>
-        <w:tab w:val="center" w:pos="4680"/>
-        <w:tab w:val="right" w:pos="9360"/>
-      </w:tabs>
-      <w:spacing w:after="0" w:line="240" w:lineRule="auto"/>
-    </w:pPr>
-  </w:style>
-  <w:style w:type="character" w:customStyle="1" w:styleId="FooterChar">
-    <w:name w:val="Footer Char"/>
-    <w:basedOn w:val="DefaultParagraphFont"/>
-    <w:link w:val="Footer"/>
-    <w:uiPriority w:val="99"/>
-    <w:rsid w:val="00E618BF"/>
-  </w:style>
   <w:style w:type="paragraph" w:styleId="Heading1">
     <w:name w:val="heading 1"/>
     <w:basedOn w:val="Normal"/>
@@ -12576,6 +12532,7 @@
       <w:caps/>
       <w:color w:val="0070C0"/>
       <w:sz w:val="24"/>
+      <w:u w:val="single"/>
     </w:rPr>
   </w:style>
   <w:style w:type="paragraph" w:customStyle="1" w:styleId="Titre2">
@@ -12620,6 +12577,16 @@
       <w:rFonts w:ascii="Times New Roman" w:hAnsi="Times New Roman"/>
       <w:b/>
       <w:smallCaps/>
+      <w:sz w:val="22"/>
+    </w:rPr>
+  </w:style>
+  <w:style w:type="character" w:customStyle="1" w:styleId="BackgroundGreyJustif">
+    <w:name w:val="BackgroundGreyJustif"/>
+    <w:basedOn w:val="NoSpacing"/>
+    <w:rPr>
+      <w:rFonts w:ascii="Times New Roman" w:hAnsi="Times New Roman"/>
+      <w:b/>
+      <w:i/>
       <w:sz w:val="22"/>
     </w:rPr>
   </w:style>

</xml_diff>